<commit_message>
Commit from valcu.co on Monday at  2:12 pm EDT
</commit_message>
<xml_diff>
--- a/Action by Written Consent of the Board of Directors - Series Seed Financing.docx
+++ b/Action by Written Consent of the Board of Directors - Series Seed Financing.docx
@@ -4,32 +4,54 @@
   <w:body>
     <w:p>
       <w:pPr>
-        <w:pStyle w:val="Title"/>
-        <w:spacing w:after="0"/>
-      </w:pPr>
-      <w:r>
-        <w:t>ACTION BY UNANIMOUS WRITTEN CONSENT</w:t>
-      </w:r>
-    </w:p>
-    <w:p>
-      <w:pPr>
-        <w:pStyle w:val="Title"/>
-        <w:spacing w:after="0"/>
-      </w:pPr>
-      <w:r>
-        <w:t>OF THE BOARD O</w:t>
-      </w:r>
+        <w:pStyle w:val="Bod"/>
+        <w:spacing w:after="0" w:line="240" w:lineRule="auto"/>
+        <w:ind w:firstLine="0"/>
+        <w:jc w:val="center"/>
+        <w:rPr>
+          <w:b/>
+        </w:rPr>
+      </w:pPr>
       <w:bookmarkStart w:id="0" w:name="_GoBack"/>
       <w:bookmarkEnd w:id="0"/>
       <w:r>
-        <w:t>F DIRECTORS OF</w:t>
-      </w:r>
-    </w:p>
-    <w:p>
-      <w:pPr>
-        <w:pStyle w:val="Title"/>
-      </w:pPr>
-      <w:r>
+        <w:rPr>
+          <w:b/>
+        </w:rPr>
+        <w:t>ACTION BY UNANIMOUS WRITTEN CONSENT</w:t>
+      </w:r>
+    </w:p>
+    <w:p>
+      <w:pPr>
+        <w:pStyle w:val="Bod"/>
+        <w:spacing w:after="0" w:line="240" w:lineRule="auto"/>
+        <w:ind w:firstLine="0"/>
+        <w:jc w:val="center"/>
+        <w:rPr>
+          <w:b/>
+        </w:rPr>
+      </w:pPr>
+      <w:r>
+        <w:rPr>
+          <w:b/>
+        </w:rPr>
+        <w:t>OF THE BOARD OF DIRECTORS OF</w:t>
+      </w:r>
+    </w:p>
+    <w:p>
+      <w:pPr>
+        <w:pStyle w:val="Bod"/>
+        <w:spacing w:after="0"/>
+        <w:ind w:firstLine="0"/>
+        <w:jc w:val="center"/>
+        <w:rPr>
+          <w:b/>
+        </w:rPr>
+      </w:pPr>
+      <w:r>
+        <w:rPr>
+          <w:b/>
+        </w:rPr>
         <w:t>V_FIELD_COMPANY_NAME_UPCASE</w:t>
       </w:r>
     </w:p>
@@ -329,11 +351,11 @@
         <w:t>tor is counted for such purpose</w:t>
       </w:r>
       <w:r>
-        <w:t xml:space="preserve">, if: (i) the material facts as to the director’s or officer’s </w:t>
+        <w:t xml:space="preserve">, if: (i) the material facts as to the director’s or officer’s relationship or interest and as to the contract or transaction are disclosed or are </w:t>
       </w:r>
       <w:r>
         <w:lastRenderedPageBreak/>
-        <w:t>relationship or interest and as to the contract or transaction are disclosed or are known to the Board, and the Board in good faith authorizes the contract or transaction by affirmative votes of a majority of the disinterested directors, even though the disinterested directors be less than a quorum, (ii) the material facts as to the director’s or officer’s relationship or interest and as to the contract or transaction are disclosed or are known to the stockholders entitled to vote thereon, and the contract or transaction is specifically approved in good faith by vote of the stockholders, or (iii) the contract or transaction is fair as to the Company as of the time it is authorized, approved or ratified by the Board or the stockholders;</w:t>
+        <w:t>known to the Board, and the Board in good faith authorizes the contract or transaction by affirmative votes of a majority of the disinterested directors, even though the disinterested directors be less than a quorum, (ii) the material facts as to the director’s or officer’s relationship or interest and as to the contract or transaction are disclosed or are known to the stockholders entitled to vote thereon, and the contract or transaction is specifically approved in good faith by vote of the stockholders, or (iii) the contract or transaction is fair as to the Company as of the time it is authorized, approved or ratified by the Board or the stockholders;</w:t>
       </w:r>
     </w:p>
     <w:p>
@@ -3815,7 +3837,7 @@
         <w:rStyle w:val="PageNumber"/>
         <w:noProof/>
       </w:rPr>
-      <w:t>2</w:t>
+      <w:t>7</w:t>
     </w:r>
     <w:r>
       <w:rPr>

</xml_diff>